<commit_message>
- Grammar changes to README - Formated Word file - Added pictures to results - Gramar changes to SQL file
</commit_message>
<xml_diff>
--- a/Movie Data Analysis Project.docx
+++ b/Movie Data Analysis Project.docx
@@ -36,7 +36,13 @@
         <w:ind w:firstLine="720"/>
       </w:pPr>
       <w:r>
-        <w:t xml:space="preserve">Hello everybody, the following is a project to practice even more on my data analysis skills. Unlike my previous project on used car data this one is based on movie data FROM 1980 through 1991. In this project I wanted to learn about more complex SQL problems and wanted to include the use of </w:t>
+        <w:t xml:space="preserve">Hello everybody, the following is a project to practice even more on my data analysis skills. Unlike my previous project on used car data this one is based on movie data </w:t>
+      </w:r>
+      <w:r>
+        <w:t>from</w:t>
+      </w:r>
+      <w:r>
+        <w:t xml:space="preserve"> 1980 through 1991. In this project I wanted to learn about more complex SQL problems and wanted to include the use of </w:t>
       </w:r>
       <w:r>
         <w:t>CTE</w:t>
@@ -220,6 +226,9 @@
         <w:gridCol w:w="9350"/>
       </w:tblGrid>
       <w:tr>
+        <w:trPr>
+          <w:trHeight w:val="270"/>
+        </w:trPr>
         <w:tc>
           <w:tcPr>
             <w:tcW w:w="9350" w:type="dxa"/>
@@ -289,10 +298,7 @@
       </w:pPr>
       <w:bookmarkStart w:id="0" w:name="_Hlk196911327"/>
       <w:r>
-        <w:t>The first</w:t>
-      </w:r>
-      <w:r>
-        <w:t xml:space="preserve"> thing I decided to do is determine the variables I needed. So, I needed the year, name, company, score, and votes.</w:t>
+        <w:t>The first thing I decided to do is determine the variables I needed. So, I needed the year, name, company, score, and votes.</w:t>
       </w:r>
     </w:p>
     <w:p>
@@ -354,9 +360,57 @@
         <w:spacing w:before="240"/>
       </w:pPr>
       <w:r>
-        <w:t xml:space="preserve">Query: </w:t>
+        <w:t>Query:</w:t>
+      </w:r>
+    </w:p>
+    <w:p>
+      <w:pPr>
+        <w:spacing w:before="240"/>
+      </w:pPr>
+      <w:r>
+        <w:t xml:space="preserve"> </w:t>
       </w:r>
       <w:bookmarkEnd w:id="0"/>
+      <w:r>
+        <w:rPr>
+          <w:noProof/>
+        </w:rPr>
+        <w:drawing>
+          <wp:inline distT="0" distB="0" distL="0" distR="0" wp14:anchorId="1ABC454E" wp14:editId="444ADE81">
+            <wp:extent cx="3076575" cy="981075"/>
+            <wp:effectExtent l="0" t="0" r="9525" b="9525"/>
+            <wp:docPr id="1991486078" name="Picture 1" descr="A black screen with white text&#10;&#10;AI-generated content may be incorrect."/>
+            <wp:cNvGraphicFramePr>
+              <a:graphicFrameLocks xmlns:a="http://schemas.openxmlformats.org/drawingml/2006/main" noChangeAspect="1"/>
+            </wp:cNvGraphicFramePr>
+            <a:graphic xmlns:a="http://schemas.openxmlformats.org/drawingml/2006/main">
+              <a:graphicData uri="http://schemas.openxmlformats.org/drawingml/2006/picture">
+                <pic:pic xmlns:pic="http://schemas.openxmlformats.org/drawingml/2006/picture">
+                  <pic:nvPicPr>
+                    <pic:cNvPr id="1991486078" name="Picture 1" descr="A black screen with white text&#10;&#10;AI-generated content may be incorrect."/>
+                    <pic:cNvPicPr/>
+                  </pic:nvPicPr>
+                  <pic:blipFill>
+                    <a:blip r:embed="rId7"/>
+                    <a:stretch>
+                      <a:fillRect/>
+                    </a:stretch>
+                  </pic:blipFill>
+                  <pic:spPr>
+                    <a:xfrm>
+                      <a:off x="0" y="0"/>
+                      <a:ext cx="3076575" cy="981075"/>
+                    </a:xfrm>
+                    <a:prstGeom prst="rect">
+                      <a:avLst/>
+                    </a:prstGeom>
+                  </pic:spPr>
+                </pic:pic>
+              </a:graphicData>
+            </a:graphic>
+          </wp:inline>
+        </w:drawing>
+      </w:r>
     </w:p>
     <w:p>
       <w:pPr>
@@ -370,15 +424,63 @@
       <w:r>
         <w:t xml:space="preserve"> </w:t>
       </w:r>
+      <w:r>
+        <w:rPr>
+          <w:noProof/>
+        </w:rPr>
+        <w:drawing>
+          <wp:inline distT="0" distB="0" distL="0" distR="0" wp14:anchorId="2FDEAAE1" wp14:editId="6E7CB019">
+            <wp:extent cx="5010150" cy="2733675"/>
+            <wp:effectExtent l="0" t="0" r="0" b="9525"/>
+            <wp:docPr id="2030777086" name="Picture 1" descr="A screenshot of a computer&#10;&#10;AI-generated content may be incorrect."/>
+            <wp:cNvGraphicFramePr>
+              <a:graphicFrameLocks xmlns:a="http://schemas.openxmlformats.org/drawingml/2006/main" noChangeAspect="1"/>
+            </wp:cNvGraphicFramePr>
+            <a:graphic xmlns:a="http://schemas.openxmlformats.org/drawingml/2006/main">
+              <a:graphicData uri="http://schemas.openxmlformats.org/drawingml/2006/picture">
+                <pic:pic xmlns:pic="http://schemas.openxmlformats.org/drawingml/2006/picture">
+                  <pic:nvPicPr>
+                    <pic:cNvPr id="2030777086" name="Picture 1" descr="A screenshot of a computer&#10;&#10;AI-generated content may be incorrect."/>
+                    <pic:cNvPicPr>
+                      <a:picLocks noChangeAspect="1" noChangeArrowheads="1"/>
+                    </pic:cNvPicPr>
+                  </pic:nvPicPr>
+                  <pic:blipFill>
+                    <a:blip r:embed="rId8">
+                      <a:extLst>
+                        <a:ext uri="{28A0092B-C50C-407E-A947-70E740481C1C}">
+                          <a14:useLocalDpi xmlns:a14="http://schemas.microsoft.com/office/drawing/2010/main" val="0"/>
+                        </a:ext>
+                      </a:extLst>
+                    </a:blip>
+                    <a:srcRect/>
+                    <a:stretch>
+                      <a:fillRect/>
+                    </a:stretch>
+                  </pic:blipFill>
+                  <pic:spPr bwMode="auto">
+                    <a:xfrm>
+                      <a:off x="0" y="0"/>
+                      <a:ext cx="5010150" cy="2733675"/>
+                    </a:xfrm>
+                    <a:prstGeom prst="rect">
+                      <a:avLst/>
+                    </a:prstGeom>
+                    <a:noFill/>
+                    <a:ln>
+                      <a:noFill/>
+                    </a:ln>
+                  </pic:spPr>
+                </pic:pic>
+              </a:graphicData>
+            </a:graphic>
+          </wp:inline>
+        </w:drawing>
+      </w:r>
     </w:p>
     <w:p>
       <w:r>
         <w:t>From the result above we can determine that the highest scored film with more than 300,000 votes was tied between 2 movies Aliens and Full Metal Jacket with a score of 8.3. In second there is a three-way tie with Die Hard, My Neighbor Totoro, and Indiana Jone and the Last Crusade with a score of 8.2.</w:t>
-      </w:r>
-    </w:p>
-    <w:p>
-      <w:r>
-        <w:br w:type="page"/>
       </w:r>
     </w:p>
     <w:p>
@@ -464,15 +566,7 @@
         </w:numPr>
       </w:pPr>
       <w:r>
-        <w:t xml:space="preserve">I decided to order it </w:t>
-      </w:r>
-      <w:proofErr w:type="gramStart"/>
-      <w:r>
-        <w:t>by</w:t>
-      </w:r>
-      <w:proofErr w:type="gramEnd"/>
-      <w:r>
-        <w:t xml:space="preserve"> profit to show the most profitable studio with more than 10 films</w:t>
+        <w:t>I decided to order it by profit to show the most profitable studio with more than 10 films</w:t>
       </w:r>
     </w:p>
     <w:p>
@@ -482,6 +576,46 @@
       <w:r>
         <w:t xml:space="preserve">Query: </w:t>
       </w:r>
+      <w:r>
+        <w:rPr>
+          <w:noProof/>
+        </w:rPr>
+        <w:drawing>
+          <wp:inline distT="0" distB="0" distL="0" distR="0" wp14:anchorId="5DD8E207" wp14:editId="36BFF89F">
+            <wp:extent cx="5705475" cy="962025"/>
+            <wp:effectExtent l="0" t="0" r="9525" b="9525"/>
+            <wp:docPr id="162999902" name="Picture 1" descr="A screen shot of a computer&#10;&#10;AI-generated content may be incorrect."/>
+            <wp:cNvGraphicFramePr>
+              <a:graphicFrameLocks xmlns:a="http://schemas.openxmlformats.org/drawingml/2006/main" noChangeAspect="1"/>
+            </wp:cNvGraphicFramePr>
+            <a:graphic xmlns:a="http://schemas.openxmlformats.org/drawingml/2006/main">
+              <a:graphicData uri="http://schemas.openxmlformats.org/drawingml/2006/picture">
+                <pic:pic xmlns:pic="http://schemas.openxmlformats.org/drawingml/2006/picture">
+                  <pic:nvPicPr>
+                    <pic:cNvPr id="162999902" name="Picture 1" descr="A screen shot of a computer&#10;&#10;AI-generated content may be incorrect."/>
+                    <pic:cNvPicPr/>
+                  </pic:nvPicPr>
+                  <pic:blipFill>
+                    <a:blip r:embed="rId9"/>
+                    <a:stretch>
+                      <a:fillRect/>
+                    </a:stretch>
+                  </pic:blipFill>
+                  <pic:spPr>
+                    <a:xfrm>
+                      <a:off x="0" y="0"/>
+                      <a:ext cx="5705475" cy="962025"/>
+                    </a:xfrm>
+                    <a:prstGeom prst="rect">
+                      <a:avLst/>
+                    </a:prstGeom>
+                  </pic:spPr>
+                </pic:pic>
+              </a:graphicData>
+            </a:graphic>
+          </wp:inline>
+        </w:drawing>
+      </w:r>
     </w:p>
     <w:p>
       <w:pPr>
@@ -491,7 +625,61 @@
         <w:t>Result:</w:t>
       </w:r>
     </w:p>
-    <w:p/>
+    <w:p>
+      <w:r>
+        <w:rPr>
+          <w:noProof/>
+        </w:rPr>
+        <w:drawing>
+          <wp:inline distT="0" distB="0" distL="0" distR="0" wp14:anchorId="08B350BB" wp14:editId="66A4C604">
+            <wp:extent cx="3381375" cy="1114425"/>
+            <wp:effectExtent l="0" t="0" r="9525" b="9525"/>
+            <wp:docPr id="1896054957" name="Picture 2" descr="A screenshot of a computer&#10;&#10;AI-generated content may be incorrect."/>
+            <wp:cNvGraphicFramePr>
+              <a:graphicFrameLocks xmlns:a="http://schemas.openxmlformats.org/drawingml/2006/main" noChangeAspect="1"/>
+            </wp:cNvGraphicFramePr>
+            <a:graphic xmlns:a="http://schemas.openxmlformats.org/drawingml/2006/main">
+              <a:graphicData uri="http://schemas.openxmlformats.org/drawingml/2006/picture">
+                <pic:pic xmlns:pic="http://schemas.openxmlformats.org/drawingml/2006/picture">
+                  <pic:nvPicPr>
+                    <pic:cNvPr id="1896054957" name="Picture 2" descr="A screenshot of a computer&#10;&#10;AI-generated content may be incorrect."/>
+                    <pic:cNvPicPr>
+                      <a:picLocks noChangeAspect="1" noChangeArrowheads="1"/>
+                    </pic:cNvPicPr>
+                  </pic:nvPicPr>
+                  <pic:blipFill>
+                    <a:blip r:embed="rId10">
+                      <a:extLst>
+                        <a:ext uri="{28A0092B-C50C-407E-A947-70E740481C1C}">
+                          <a14:useLocalDpi xmlns:a14="http://schemas.microsoft.com/office/drawing/2010/main" val="0"/>
+                        </a:ext>
+                      </a:extLst>
+                    </a:blip>
+                    <a:srcRect/>
+                    <a:stretch>
+                      <a:fillRect/>
+                    </a:stretch>
+                  </pic:blipFill>
+                  <pic:spPr bwMode="auto">
+                    <a:xfrm>
+                      <a:off x="0" y="0"/>
+                      <a:ext cx="3381375" cy="1114425"/>
+                    </a:xfrm>
+                    <a:prstGeom prst="rect">
+                      <a:avLst/>
+                    </a:prstGeom>
+                    <a:noFill/>
+                    <a:ln>
+                      <a:noFill/>
+                    </a:ln>
+                  </pic:spPr>
+                </pic:pic>
+              </a:graphicData>
+            </a:graphic>
+          </wp:inline>
+        </w:drawing>
+      </w:r>
+    </w:p>
     <w:p>
       <w:r>
         <w:t>From the result above I can determine that the most profitable studio with more than 10 movies is Touchstone Pictures with 25 movies and a profit of $73,101,036.48. In second is Paramount pictures with 80 films and a profit of $66,752,109.61</w:t>
@@ -578,6 +766,51 @@
     </w:p>
     <w:p>
       <w:pPr>
+        <w:spacing w:before="240"/>
+      </w:pPr>
+      <w:r>
+        <w:rPr>
+          <w:noProof/>
+        </w:rPr>
+        <w:drawing>
+          <wp:inline distT="0" distB="0" distL="0" distR="0" wp14:anchorId="7D19FF03" wp14:editId="4A997D7D">
+            <wp:extent cx="4648200" cy="800100"/>
+            <wp:effectExtent l="0" t="0" r="0" b="0"/>
+            <wp:docPr id="1658521945" name="Picture 1" descr="A black screen with white text&#10;&#10;AI-generated content may be incorrect."/>
+            <wp:cNvGraphicFramePr>
+              <a:graphicFrameLocks xmlns:a="http://schemas.openxmlformats.org/drawingml/2006/main" noChangeAspect="1"/>
+            </wp:cNvGraphicFramePr>
+            <a:graphic xmlns:a="http://schemas.openxmlformats.org/drawingml/2006/main">
+              <a:graphicData uri="http://schemas.openxmlformats.org/drawingml/2006/picture">
+                <pic:pic xmlns:pic="http://schemas.openxmlformats.org/drawingml/2006/picture">
+                  <pic:nvPicPr>
+                    <pic:cNvPr id="1658521945" name="Picture 1" descr="A black screen with white text&#10;&#10;AI-generated content may be incorrect."/>
+                    <pic:cNvPicPr/>
+                  </pic:nvPicPr>
+                  <pic:blipFill>
+                    <a:blip r:embed="rId11"/>
+                    <a:stretch>
+                      <a:fillRect/>
+                    </a:stretch>
+                  </pic:blipFill>
+                  <pic:spPr>
+                    <a:xfrm>
+                      <a:off x="0" y="0"/>
+                      <a:ext cx="4648200" cy="800100"/>
+                    </a:xfrm>
+                    <a:prstGeom prst="rect">
+                      <a:avLst/>
+                    </a:prstGeom>
+                  </pic:spPr>
+                </pic:pic>
+              </a:graphicData>
+            </a:graphic>
+          </wp:inline>
+        </w:drawing>
+      </w:r>
+    </w:p>
+    <w:p>
+      <w:pPr>
         <w:spacing w:before="240" w:after="0"/>
       </w:pPr>
       <w:r>
@@ -587,16 +820,64 @@
         <w:t xml:space="preserve"> </w:t>
       </w:r>
     </w:p>
-    <w:p/>
-    <w:p>
-      <w:r>
-        <w:t xml:space="preserve">From the results above I can determine that Jaws 3-D was the highest profitable movie with $67,487,055 and a score of 3.7. Behind Jaws 3-D is a film Staying Alive with a profit of $42,892,670 and a score of 4.7. I wanted to find these films because there are always those films that are rated low but are profitable because of their important name, or funny stories that gravitate people to watch </w:t>
-      </w:r>
-      <w:r>
-        <w:t>them</w:t>
-      </w:r>
-      <w:r>
-        <w:t xml:space="preserve"> no matter what their score.</w:t>
+    <w:p>
+      <w:r>
+        <w:rPr>
+          <w:noProof/>
+        </w:rPr>
+        <w:drawing>
+          <wp:inline distT="0" distB="0" distL="0" distR="0" wp14:anchorId="7FC2056F" wp14:editId="533AC96E">
+            <wp:extent cx="4314825" cy="3228975"/>
+            <wp:effectExtent l="0" t="0" r="9525" b="9525"/>
+            <wp:docPr id="2065082984" name="Picture 3" descr="A screenshot of a computer screen&#10;&#10;AI-generated content may be incorrect."/>
+            <wp:cNvGraphicFramePr>
+              <a:graphicFrameLocks xmlns:a="http://schemas.openxmlformats.org/drawingml/2006/main" noChangeAspect="1"/>
+            </wp:cNvGraphicFramePr>
+            <a:graphic xmlns:a="http://schemas.openxmlformats.org/drawingml/2006/main">
+              <a:graphicData uri="http://schemas.openxmlformats.org/drawingml/2006/picture">
+                <pic:pic xmlns:pic="http://schemas.openxmlformats.org/drawingml/2006/picture">
+                  <pic:nvPicPr>
+                    <pic:cNvPr id="2065082984" name="Picture 3" descr="A screenshot of a computer screen&#10;&#10;AI-generated content may be incorrect."/>
+                    <pic:cNvPicPr>
+                      <a:picLocks noChangeAspect="1" noChangeArrowheads="1"/>
+                    </pic:cNvPicPr>
+                  </pic:nvPicPr>
+                  <pic:blipFill>
+                    <a:blip r:embed="rId12">
+                      <a:extLst>
+                        <a:ext uri="{28A0092B-C50C-407E-A947-70E740481C1C}">
+                          <a14:useLocalDpi xmlns:a14="http://schemas.microsoft.com/office/drawing/2010/main" val="0"/>
+                        </a:ext>
+                      </a:extLst>
+                    </a:blip>
+                    <a:srcRect/>
+                    <a:stretch>
+                      <a:fillRect/>
+                    </a:stretch>
+                  </pic:blipFill>
+                  <pic:spPr bwMode="auto">
+                    <a:xfrm>
+                      <a:off x="0" y="0"/>
+                      <a:ext cx="4314825" cy="3228975"/>
+                    </a:xfrm>
+                    <a:prstGeom prst="rect">
+                      <a:avLst/>
+                    </a:prstGeom>
+                    <a:noFill/>
+                    <a:ln>
+                      <a:noFill/>
+                    </a:ln>
+                  </pic:spPr>
+                </pic:pic>
+              </a:graphicData>
+            </a:graphic>
+          </wp:inline>
+        </w:drawing>
+      </w:r>
+    </w:p>
+    <w:p>
+      <w:r>
+        <w:t>From the results above I can determine that Jaws 3-D was the highest profitable movie with $67,487,055 and a score of 3.7. Behind Jaws 3-D is a film Staying Alive with a profit of $42,892,670 and a score of 4.7. I wanted to find these films because there are always those films that are rated low but are profitable because of their important name, or funny stories that gravitate people to watch them no matter what their score.</w:t>
       </w:r>
     </w:p>
     <w:p>
@@ -685,6 +966,46 @@
       <w:r>
         <w:t xml:space="preserve"> </w:t>
       </w:r>
+      <w:r>
+        <w:rPr>
+          <w:noProof/>
+        </w:rPr>
+        <w:drawing>
+          <wp:inline distT="0" distB="0" distL="0" distR="0" wp14:anchorId="7CCB7660" wp14:editId="6C6D40FA">
+            <wp:extent cx="5562600" cy="962025"/>
+            <wp:effectExtent l="0" t="0" r="0" b="9525"/>
+            <wp:docPr id="1784130506" name="Picture 1" descr="A black screen with white text&#10;&#10;AI-generated content may be incorrect."/>
+            <wp:cNvGraphicFramePr>
+              <a:graphicFrameLocks xmlns:a="http://schemas.openxmlformats.org/drawingml/2006/main" noChangeAspect="1"/>
+            </wp:cNvGraphicFramePr>
+            <a:graphic xmlns:a="http://schemas.openxmlformats.org/drawingml/2006/main">
+              <a:graphicData uri="http://schemas.openxmlformats.org/drawingml/2006/picture">
+                <pic:pic xmlns:pic="http://schemas.openxmlformats.org/drawingml/2006/picture">
+                  <pic:nvPicPr>
+                    <pic:cNvPr id="1784130506" name="Picture 1" descr="A black screen with white text&#10;&#10;AI-generated content may be incorrect."/>
+                    <pic:cNvPicPr/>
+                  </pic:nvPicPr>
+                  <pic:blipFill>
+                    <a:blip r:embed="rId13"/>
+                    <a:stretch>
+                      <a:fillRect/>
+                    </a:stretch>
+                  </pic:blipFill>
+                  <pic:spPr>
+                    <a:xfrm>
+                      <a:off x="0" y="0"/>
+                      <a:ext cx="5562600" cy="962025"/>
+                    </a:xfrm>
+                    <a:prstGeom prst="rect">
+                      <a:avLst/>
+                    </a:prstGeom>
+                  </pic:spPr>
+                </pic:pic>
+              </a:graphicData>
+            </a:graphic>
+          </wp:inline>
+        </w:drawing>
+      </w:r>
     </w:p>
     <w:p>
       <w:pPr>
@@ -697,7 +1018,61 @@
         <w:t xml:space="preserve"> </w:t>
       </w:r>
     </w:p>
-    <w:p/>
+    <w:p>
+      <w:r>
+        <w:rPr>
+          <w:noProof/>
+        </w:rPr>
+        <w:drawing>
+          <wp:inline distT="0" distB="0" distL="0" distR="0" wp14:anchorId="370CB00E" wp14:editId="663018DE">
+            <wp:extent cx="4495800" cy="447675"/>
+            <wp:effectExtent l="0" t="0" r="0" b="9525"/>
+            <wp:docPr id="448007488" name="Picture 4"/>
+            <wp:cNvGraphicFramePr>
+              <a:graphicFrameLocks xmlns:a="http://schemas.openxmlformats.org/drawingml/2006/main" noChangeAspect="1"/>
+            </wp:cNvGraphicFramePr>
+            <a:graphic xmlns:a="http://schemas.openxmlformats.org/drawingml/2006/main">
+              <a:graphicData uri="http://schemas.openxmlformats.org/drawingml/2006/picture">
+                <pic:pic xmlns:pic="http://schemas.openxmlformats.org/drawingml/2006/picture">
+                  <pic:nvPicPr>
+                    <pic:cNvPr id="0" name="Picture 7"/>
+                    <pic:cNvPicPr>
+                      <a:picLocks noChangeAspect="1" noChangeArrowheads="1"/>
+                    </pic:cNvPicPr>
+                  </pic:nvPicPr>
+                  <pic:blipFill>
+                    <a:blip r:embed="rId14">
+                      <a:extLst>
+                        <a:ext uri="{28A0092B-C50C-407E-A947-70E740481C1C}">
+                          <a14:useLocalDpi xmlns:a14="http://schemas.microsoft.com/office/drawing/2010/main" val="0"/>
+                        </a:ext>
+                      </a:extLst>
+                    </a:blip>
+                    <a:srcRect/>
+                    <a:stretch>
+                      <a:fillRect/>
+                    </a:stretch>
+                  </pic:blipFill>
+                  <pic:spPr bwMode="auto">
+                    <a:xfrm>
+                      <a:off x="0" y="0"/>
+                      <a:ext cx="4495800" cy="447675"/>
+                    </a:xfrm>
+                    <a:prstGeom prst="rect">
+                      <a:avLst/>
+                    </a:prstGeom>
+                    <a:noFill/>
+                    <a:ln>
+                      <a:noFill/>
+                    </a:ln>
+                  </pic:spPr>
+                </pic:pic>
+              </a:graphicData>
+            </a:graphic>
+          </wp:inline>
+        </w:drawing>
+      </w:r>
+    </w:p>
     <w:p>
       <w:r>
         <w:t>From the results above we can determine that the most profitable movie not from the United States is the movie Crocodile Dundee from Australia with a profit of $319,403,506</w:t>
@@ -788,21 +1163,112 @@
         <w:spacing w:before="240"/>
       </w:pPr>
       <w:r>
+        <w:rPr>
+          <w:noProof/>
+        </w:rPr>
+        <w:drawing>
+          <wp:inline distT="0" distB="0" distL="0" distR="0" wp14:anchorId="5D95339F" wp14:editId="4565C37E">
+            <wp:extent cx="5943600" cy="943610"/>
+            <wp:effectExtent l="0" t="0" r="0" b="8890"/>
+            <wp:docPr id="507897010" name="Picture 1" descr="A black screen with white text&#10;&#10;AI-generated content may be incorrect."/>
+            <wp:cNvGraphicFramePr>
+              <a:graphicFrameLocks xmlns:a="http://schemas.openxmlformats.org/drawingml/2006/main" noChangeAspect="1"/>
+            </wp:cNvGraphicFramePr>
+            <a:graphic xmlns:a="http://schemas.openxmlformats.org/drawingml/2006/main">
+              <a:graphicData uri="http://schemas.openxmlformats.org/drawingml/2006/picture">
+                <pic:pic xmlns:pic="http://schemas.openxmlformats.org/drawingml/2006/picture">
+                  <pic:nvPicPr>
+                    <pic:cNvPr id="507897010" name="Picture 1" descr="A black screen with white text&#10;&#10;AI-generated content may be incorrect."/>
+                    <pic:cNvPicPr/>
+                  </pic:nvPicPr>
+                  <pic:blipFill>
+                    <a:blip r:embed="rId15"/>
+                    <a:stretch>
+                      <a:fillRect/>
+                    </a:stretch>
+                  </pic:blipFill>
+                  <pic:spPr>
+                    <a:xfrm>
+                      <a:off x="0" y="0"/>
+                      <a:ext cx="5943600" cy="943610"/>
+                    </a:xfrm>
+                    <a:prstGeom prst="rect">
+                      <a:avLst/>
+                    </a:prstGeom>
+                  </pic:spPr>
+                </pic:pic>
+              </a:graphicData>
+            </a:graphic>
+          </wp:inline>
+        </w:drawing>
+      </w:r>
+    </w:p>
+    <w:p>
+      <w:pPr>
+        <w:spacing w:before="240" w:after="0"/>
+      </w:pPr>
+      <w:r>
+        <w:t>Result:</w:t>
+      </w:r>
+      <w:r>
         <w:t xml:space="preserve"> </w:t>
       </w:r>
     </w:p>
     <w:p>
-      <w:pPr>
-        <w:spacing w:before="240" w:after="0"/>
-      </w:pPr>
-      <w:r>
-        <w:t>Result:</w:t>
-      </w:r>
-      <w:r>
-        <w:t xml:space="preserve"> </w:t>
-      </w:r>
-    </w:p>
-    <w:p/>
+      <w:r>
+        <w:rPr>
+          <w:noProof/>
+        </w:rPr>
+        <w:drawing>
+          <wp:inline distT="0" distB="0" distL="0" distR="0" wp14:anchorId="09BE6D3D" wp14:editId="076EC447">
+            <wp:extent cx="5153025" cy="457200"/>
+            <wp:effectExtent l="0" t="0" r="9525" b="0"/>
+            <wp:docPr id="1059597804" name="Picture 5"/>
+            <wp:cNvGraphicFramePr>
+              <a:graphicFrameLocks xmlns:a="http://schemas.openxmlformats.org/drawingml/2006/main" noChangeAspect="1"/>
+            </wp:cNvGraphicFramePr>
+            <a:graphic xmlns:a="http://schemas.openxmlformats.org/drawingml/2006/main">
+              <a:graphicData uri="http://schemas.openxmlformats.org/drawingml/2006/picture">
+                <pic:pic xmlns:pic="http://schemas.openxmlformats.org/drawingml/2006/picture">
+                  <pic:nvPicPr>
+                    <pic:cNvPr id="0" name="Picture 9"/>
+                    <pic:cNvPicPr>
+                      <a:picLocks noChangeAspect="1" noChangeArrowheads="1"/>
+                    </pic:cNvPicPr>
+                  </pic:nvPicPr>
+                  <pic:blipFill>
+                    <a:blip r:embed="rId16">
+                      <a:extLst>
+                        <a:ext uri="{28A0092B-C50C-407E-A947-70E740481C1C}">
+                          <a14:useLocalDpi xmlns:a14="http://schemas.microsoft.com/office/drawing/2010/main" val="0"/>
+                        </a:ext>
+                      </a:extLst>
+                    </a:blip>
+                    <a:srcRect/>
+                    <a:stretch>
+                      <a:fillRect/>
+                    </a:stretch>
+                  </pic:blipFill>
+                  <pic:spPr bwMode="auto">
+                    <a:xfrm>
+                      <a:off x="0" y="0"/>
+                      <a:ext cx="5153025" cy="457200"/>
+                    </a:xfrm>
+                    <a:prstGeom prst="rect">
+                      <a:avLst/>
+                    </a:prstGeom>
+                    <a:noFill/>
+                    <a:ln>
+                      <a:noFill/>
+                    </a:ln>
+                  </pic:spPr>
+                </pic:pic>
+              </a:graphicData>
+            </a:graphic>
+          </wp:inline>
+        </w:drawing>
+      </w:r>
+    </w:p>
     <w:p>
       <w:r>
         <w:t>From the results above we can determine that the movie Hudson Hawk from TriStar Pictures is the least profitable R rated movie from the United States with a loss of $47,781,920.</w:t>
@@ -924,6 +1390,51 @@
     </w:p>
     <w:p>
       <w:pPr>
+        <w:spacing w:before="240"/>
+      </w:pPr>
+      <w:r>
+        <w:rPr>
+          <w:noProof/>
+        </w:rPr>
+        <w:drawing>
+          <wp:inline distT="0" distB="0" distL="0" distR="0" wp14:anchorId="4DA49646" wp14:editId="0D55D146">
+            <wp:extent cx="3390900" cy="2250856"/>
+            <wp:effectExtent l="0" t="0" r="0" b="0"/>
+            <wp:docPr id="2039436293" name="Picture 1" descr="A computer screen shot of a program&#10;&#10;AI-generated content may be incorrect."/>
+            <wp:cNvGraphicFramePr>
+              <a:graphicFrameLocks xmlns:a="http://schemas.openxmlformats.org/drawingml/2006/main" noChangeAspect="1"/>
+            </wp:cNvGraphicFramePr>
+            <a:graphic xmlns:a="http://schemas.openxmlformats.org/drawingml/2006/main">
+              <a:graphicData uri="http://schemas.openxmlformats.org/drawingml/2006/picture">
+                <pic:pic xmlns:pic="http://schemas.openxmlformats.org/drawingml/2006/picture">
+                  <pic:nvPicPr>
+                    <pic:cNvPr id="2039436293" name="Picture 1" descr="A computer screen shot of a program&#10;&#10;AI-generated content may be incorrect."/>
+                    <pic:cNvPicPr/>
+                  </pic:nvPicPr>
+                  <pic:blipFill>
+                    <a:blip r:embed="rId17"/>
+                    <a:stretch>
+                      <a:fillRect/>
+                    </a:stretch>
+                  </pic:blipFill>
+                  <pic:spPr>
+                    <a:xfrm>
+                      <a:off x="0" y="0"/>
+                      <a:ext cx="3403268" cy="2259066"/>
+                    </a:xfrm>
+                    <a:prstGeom prst="rect">
+                      <a:avLst/>
+                    </a:prstGeom>
+                  </pic:spPr>
+                </pic:pic>
+              </a:graphicData>
+            </a:graphic>
+          </wp:inline>
+        </w:drawing>
+      </w:r>
+    </w:p>
+    <w:p>
+      <w:pPr>
         <w:spacing w:before="240" w:after="0"/>
       </w:pPr>
       <w:r>
@@ -933,15 +1444,64 @@
         <w:t xml:space="preserve"> </w:t>
       </w:r>
     </w:p>
-    <w:p/>
+    <w:p>
+      <w:r>
+        <w:rPr>
+          <w:noProof/>
+        </w:rPr>
+        <w:drawing>
+          <wp:inline distT="0" distB="0" distL="0" distR="0" wp14:anchorId="18DDF2A4" wp14:editId="61369BF2">
+            <wp:extent cx="3465118" cy="2733675"/>
+            <wp:effectExtent l="0" t="0" r="2540" b="0"/>
+            <wp:docPr id="1873168180" name="Picture 6" descr="A screenshot of a computer&#10;&#10;AI-generated content may be incorrect."/>
+            <wp:cNvGraphicFramePr>
+              <a:graphicFrameLocks xmlns:a="http://schemas.openxmlformats.org/drawingml/2006/main" noChangeAspect="1"/>
+            </wp:cNvGraphicFramePr>
+            <a:graphic xmlns:a="http://schemas.openxmlformats.org/drawingml/2006/main">
+              <a:graphicData uri="http://schemas.openxmlformats.org/drawingml/2006/picture">
+                <pic:pic xmlns:pic="http://schemas.openxmlformats.org/drawingml/2006/picture">
+                  <pic:nvPicPr>
+                    <pic:cNvPr id="1873168180" name="Picture 6" descr="A screenshot of a computer&#10;&#10;AI-generated content may be incorrect."/>
+                    <pic:cNvPicPr>
+                      <a:picLocks noChangeAspect="1" noChangeArrowheads="1"/>
+                    </pic:cNvPicPr>
+                  </pic:nvPicPr>
+                  <pic:blipFill>
+                    <a:blip r:embed="rId18">
+                      <a:extLst>
+                        <a:ext uri="{28A0092B-C50C-407E-A947-70E740481C1C}">
+                          <a14:useLocalDpi xmlns:a14="http://schemas.microsoft.com/office/drawing/2010/main" val="0"/>
+                        </a:ext>
+                      </a:extLst>
+                    </a:blip>
+                    <a:srcRect/>
+                    <a:stretch>
+                      <a:fillRect/>
+                    </a:stretch>
+                  </pic:blipFill>
+                  <pic:spPr bwMode="auto">
+                    <a:xfrm>
+                      <a:off x="0" y="0"/>
+                      <a:ext cx="3507626" cy="2767210"/>
+                    </a:xfrm>
+                    <a:prstGeom prst="rect">
+                      <a:avLst/>
+                    </a:prstGeom>
+                    <a:noFill/>
+                    <a:ln>
+                      <a:noFill/>
+                    </a:ln>
+                  </pic:spPr>
+                </pic:pic>
+              </a:graphicData>
+            </a:graphic>
+          </wp:inline>
+        </w:drawing>
+      </w:r>
+    </w:p>
     <w:p>
       <w:r>
         <w:t>From the results above we can determine that Universal Pictures E.T. is the most profitable studio move from Universal Pictures with a profit of $782,410,554. Behind is Star Wars: Episode 5 from Lucasfilm with a profit of $520,375,067. And, lastly in 3rd is Ghost from Paramount Pictures with a profit of $483,703,557</w:t>
-      </w:r>
-    </w:p>
-    <w:p>
-      <w:r>
-        <w:br w:type="page"/>
       </w:r>
     </w:p>
     <w:p>
@@ -1024,6 +1584,51 @@
     </w:p>
     <w:p>
       <w:pPr>
+        <w:spacing w:before="240"/>
+      </w:pPr>
+      <w:r>
+        <w:rPr>
+          <w:noProof/>
+        </w:rPr>
+        <w:drawing>
+          <wp:inline distT="0" distB="0" distL="0" distR="0" wp14:anchorId="66627610" wp14:editId="73369A33">
+            <wp:extent cx="4552950" cy="1645745"/>
+            <wp:effectExtent l="0" t="0" r="0" b="0"/>
+            <wp:docPr id="1298570908" name="Picture 1" descr="A computer screen with white text&#10;&#10;AI-generated content may be incorrect."/>
+            <wp:cNvGraphicFramePr>
+              <a:graphicFrameLocks xmlns:a="http://schemas.openxmlformats.org/drawingml/2006/main" noChangeAspect="1"/>
+            </wp:cNvGraphicFramePr>
+            <a:graphic xmlns:a="http://schemas.openxmlformats.org/drawingml/2006/main">
+              <a:graphicData uri="http://schemas.openxmlformats.org/drawingml/2006/picture">
+                <pic:pic xmlns:pic="http://schemas.openxmlformats.org/drawingml/2006/picture">
+                  <pic:nvPicPr>
+                    <pic:cNvPr id="1298570908" name="Picture 1" descr="A computer screen with white text&#10;&#10;AI-generated content may be incorrect."/>
+                    <pic:cNvPicPr/>
+                  </pic:nvPicPr>
+                  <pic:blipFill>
+                    <a:blip r:embed="rId19"/>
+                    <a:stretch>
+                      <a:fillRect/>
+                    </a:stretch>
+                  </pic:blipFill>
+                  <pic:spPr>
+                    <a:xfrm>
+                      <a:off x="0" y="0"/>
+                      <a:ext cx="4573206" cy="1653067"/>
+                    </a:xfrm>
+                    <a:prstGeom prst="rect">
+                      <a:avLst/>
+                    </a:prstGeom>
+                  </pic:spPr>
+                </pic:pic>
+              </a:graphicData>
+            </a:graphic>
+          </wp:inline>
+        </w:drawing>
+      </w:r>
+    </w:p>
+    <w:p>
+      <w:pPr>
         <w:spacing w:before="240" w:after="0"/>
       </w:pPr>
       <w:r>
@@ -1033,15 +1638,64 @@
         <w:t xml:space="preserve"> </w:t>
       </w:r>
     </w:p>
-    <w:p/>
+    <w:p>
+      <w:r>
+        <w:rPr>
+          <w:noProof/>
+        </w:rPr>
+        <w:drawing>
+          <wp:inline distT="0" distB="0" distL="0" distR="0" wp14:anchorId="08C901D7" wp14:editId="7E3363DF">
+            <wp:extent cx="3956016" cy="2828925"/>
+            <wp:effectExtent l="0" t="0" r="6985" b="0"/>
+            <wp:docPr id="1487780690" name="Picture 7" descr="A screenshot of a computer&#10;&#10;AI-generated content may be incorrect."/>
+            <wp:cNvGraphicFramePr>
+              <a:graphicFrameLocks xmlns:a="http://schemas.openxmlformats.org/drawingml/2006/main" noChangeAspect="1"/>
+            </wp:cNvGraphicFramePr>
+            <a:graphic xmlns:a="http://schemas.openxmlformats.org/drawingml/2006/main">
+              <a:graphicData uri="http://schemas.openxmlformats.org/drawingml/2006/picture">
+                <pic:pic xmlns:pic="http://schemas.openxmlformats.org/drawingml/2006/picture">
+                  <pic:nvPicPr>
+                    <pic:cNvPr id="1487780690" name="Picture 7" descr="A screenshot of a computer&#10;&#10;AI-generated content may be incorrect."/>
+                    <pic:cNvPicPr>
+                      <a:picLocks noChangeAspect="1" noChangeArrowheads="1"/>
+                    </pic:cNvPicPr>
+                  </pic:nvPicPr>
+                  <pic:blipFill>
+                    <a:blip r:embed="rId20">
+                      <a:extLst>
+                        <a:ext uri="{28A0092B-C50C-407E-A947-70E740481C1C}">
+                          <a14:useLocalDpi xmlns:a14="http://schemas.microsoft.com/office/drawing/2010/main" val="0"/>
+                        </a:ext>
+                      </a:extLst>
+                    </a:blip>
+                    <a:srcRect/>
+                    <a:stretch>
+                      <a:fillRect/>
+                    </a:stretch>
+                  </pic:blipFill>
+                  <pic:spPr bwMode="auto">
+                    <a:xfrm>
+                      <a:off x="0" y="0"/>
+                      <a:ext cx="3999495" cy="2860016"/>
+                    </a:xfrm>
+                    <a:prstGeom prst="rect">
+                      <a:avLst/>
+                    </a:prstGeom>
+                    <a:noFill/>
+                    <a:ln>
+                      <a:noFill/>
+                    </a:ln>
+                  </pic:spPr>
+                </pic:pic>
+              </a:graphicData>
+            </a:graphic>
+          </wp:inline>
+        </w:drawing>
+      </w:r>
+    </w:p>
     <w:p>
       <w:r>
         <w:t>From the results above we can see that we got results where the budget is higher than the average budget. On the first result we can see that the film The Shining had a budget of $27,998,772 and the average for a drama film was $12,975,776. We can see that the budget for The Shining was higher than the average budget for drama films. The second result is the adventure film The Blue Lagoon that had a budget of $54,353,106 and the average budget for an adventure film is $19,274,470.</w:t>
-      </w:r>
-    </w:p>
-    <w:p>
-      <w:r>
-        <w:br w:type="page"/>
       </w:r>
     </w:p>
     <w:p>
@@ -1135,6 +1789,46 @@
       <w:r>
         <w:t xml:space="preserve"> </w:t>
       </w:r>
+      <w:r>
+        <w:rPr>
+          <w:noProof/>
+        </w:rPr>
+        <w:drawing>
+          <wp:inline distT="0" distB="0" distL="0" distR="0" wp14:anchorId="76BFD800" wp14:editId="1985B951">
+            <wp:extent cx="4095750" cy="2066925"/>
+            <wp:effectExtent l="0" t="0" r="0" b="9525"/>
+            <wp:docPr id="998769917" name="Picture 1" descr="A screen shot of a computer program&#10;&#10;AI-generated content may be incorrect."/>
+            <wp:cNvGraphicFramePr>
+              <a:graphicFrameLocks xmlns:a="http://schemas.openxmlformats.org/drawingml/2006/main" noChangeAspect="1"/>
+            </wp:cNvGraphicFramePr>
+            <a:graphic xmlns:a="http://schemas.openxmlformats.org/drawingml/2006/main">
+              <a:graphicData uri="http://schemas.openxmlformats.org/drawingml/2006/picture">
+                <pic:pic xmlns:pic="http://schemas.openxmlformats.org/drawingml/2006/picture">
+                  <pic:nvPicPr>
+                    <pic:cNvPr id="998769917" name="Picture 1" descr="A screen shot of a computer program&#10;&#10;AI-generated content may be incorrect."/>
+                    <pic:cNvPicPr/>
+                  </pic:nvPicPr>
+                  <pic:blipFill>
+                    <a:blip r:embed="rId21"/>
+                    <a:stretch>
+                      <a:fillRect/>
+                    </a:stretch>
+                  </pic:blipFill>
+                  <pic:spPr>
+                    <a:xfrm>
+                      <a:off x="0" y="0"/>
+                      <a:ext cx="4095750" cy="2066925"/>
+                    </a:xfrm>
+                    <a:prstGeom prst="rect">
+                      <a:avLst/>
+                    </a:prstGeom>
+                  </pic:spPr>
+                </pic:pic>
+              </a:graphicData>
+            </a:graphic>
+          </wp:inline>
+        </w:drawing>
+      </w:r>
     </w:p>
     <w:p>
       <w:pPr>
@@ -1144,12 +1838,68 @@
         <w:t xml:space="preserve">Result: </w:t>
       </w:r>
     </w:p>
+    <w:p>
+      <w:r>
+        <w:rPr>
+          <w:noProof/>
+        </w:rPr>
+        <w:drawing>
+          <wp:inline distT="0" distB="0" distL="0" distR="0" wp14:anchorId="210B84BE" wp14:editId="24A2E875">
+            <wp:extent cx="4324350" cy="1419225"/>
+            <wp:effectExtent l="0" t="0" r="0" b="9525"/>
+            <wp:docPr id="1427114307" name="Picture 8" descr="A screenshot of a table&#10;&#10;AI-generated content may be incorrect."/>
+            <wp:cNvGraphicFramePr>
+              <a:graphicFrameLocks xmlns:a="http://schemas.openxmlformats.org/drawingml/2006/main" noChangeAspect="1"/>
+            </wp:cNvGraphicFramePr>
+            <a:graphic xmlns:a="http://schemas.openxmlformats.org/drawingml/2006/main">
+              <a:graphicData uri="http://schemas.openxmlformats.org/drawingml/2006/picture">
+                <pic:pic xmlns:pic="http://schemas.openxmlformats.org/drawingml/2006/picture">
+                  <pic:nvPicPr>
+                    <pic:cNvPr id="1427114307" name="Picture 8" descr="A screenshot of a table&#10;&#10;AI-generated content may be incorrect."/>
+                    <pic:cNvPicPr>
+                      <a:picLocks noChangeAspect="1" noChangeArrowheads="1"/>
+                    </pic:cNvPicPr>
+                  </pic:nvPicPr>
+                  <pic:blipFill>
+                    <a:blip r:embed="rId22">
+                      <a:extLst>
+                        <a:ext uri="{28A0092B-C50C-407E-A947-70E740481C1C}">
+                          <a14:useLocalDpi xmlns:a14="http://schemas.microsoft.com/office/drawing/2010/main" val="0"/>
+                        </a:ext>
+                      </a:extLst>
+                    </a:blip>
+                    <a:srcRect/>
+                    <a:stretch>
+                      <a:fillRect/>
+                    </a:stretch>
+                  </pic:blipFill>
+                  <pic:spPr bwMode="auto">
+                    <a:xfrm>
+                      <a:off x="0" y="0"/>
+                      <a:ext cx="4324350" cy="1419225"/>
+                    </a:xfrm>
+                    <a:prstGeom prst="rect">
+                      <a:avLst/>
+                    </a:prstGeom>
+                    <a:noFill/>
+                    <a:ln>
+                      <a:noFill/>
+                    </a:ln>
+                  </pic:spPr>
+                </pic:pic>
+              </a:graphicData>
+            </a:graphic>
+          </wp:inline>
+        </w:drawing>
+      </w:r>
+    </w:p>
+    <w:p>
+      <w:r>
+        <w:t>From the results above I can see that there are some films where the score is less than the average of the year and has more than 100,000 votes. The first one we can see is Friday the 13th with a score of 6.4 and the year’s average is 6.51 in 1980. The film as well gathered around 123,000 votes that contributed to the score of the film.</w:t>
+      </w:r>
+    </w:p>
     <w:p/>
-    <w:p>
-      <w:r>
-        <w:t>From the results above I can see that there are some films where the score is less than the average of the year and has more than 100,000 votes. The first one we can see is Friday the 13th with a score of 6.4 and the year’s average is 6.51 in 1980. The film as well gathered around 123,000 votes that contributed to the score of the film.</w:t>
-      </w:r>
-    </w:p>
+    <w:p/>
     <w:p/>
     <w:p>
       <w:pPr>
@@ -1161,6 +1911,7 @@
         <w:spacing w:before="240"/>
       </w:pPr>
       <w:r>
+        <w:lastRenderedPageBreak/>
         <w:t>Highest Profitable Movie from each month</w:t>
       </w:r>
       <w:r>
@@ -1270,6 +2021,51 @@
     </w:p>
     <w:p>
       <w:pPr>
+        <w:spacing w:before="240"/>
+      </w:pPr>
+      <w:r>
+        <w:rPr>
+          <w:noProof/>
+        </w:rPr>
+        <w:drawing>
+          <wp:inline distT="0" distB="0" distL="0" distR="0" wp14:anchorId="19DD2BF5" wp14:editId="6D4572A9">
+            <wp:extent cx="3933825" cy="5225275"/>
+            <wp:effectExtent l="0" t="0" r="0" b="0"/>
+            <wp:docPr id="1256881204" name="Picture 1" descr="A screen shot of a computer&#10;&#10;AI-generated content may be incorrect."/>
+            <wp:cNvGraphicFramePr>
+              <a:graphicFrameLocks xmlns:a="http://schemas.openxmlformats.org/drawingml/2006/main" noChangeAspect="1"/>
+            </wp:cNvGraphicFramePr>
+            <a:graphic xmlns:a="http://schemas.openxmlformats.org/drawingml/2006/main">
+              <a:graphicData uri="http://schemas.openxmlformats.org/drawingml/2006/picture">
+                <pic:pic xmlns:pic="http://schemas.openxmlformats.org/drawingml/2006/picture">
+                  <pic:nvPicPr>
+                    <pic:cNvPr id="1256881204" name="Picture 1" descr="A screen shot of a computer&#10;&#10;AI-generated content may be incorrect."/>
+                    <pic:cNvPicPr/>
+                  </pic:nvPicPr>
+                  <pic:blipFill>
+                    <a:blip r:embed="rId23"/>
+                    <a:stretch>
+                      <a:fillRect/>
+                    </a:stretch>
+                  </pic:blipFill>
+                  <pic:spPr>
+                    <a:xfrm>
+                      <a:off x="0" y="0"/>
+                      <a:ext cx="3942284" cy="5236511"/>
+                    </a:xfrm>
+                    <a:prstGeom prst="rect">
+                      <a:avLst/>
+                    </a:prstGeom>
+                  </pic:spPr>
+                </pic:pic>
+              </a:graphicData>
+            </a:graphic>
+          </wp:inline>
+        </w:drawing>
+      </w:r>
+    </w:p>
+    <w:p>
+      <w:pPr>
         <w:spacing w:before="240" w:after="0"/>
       </w:pPr>
       <w:r>
@@ -1280,6 +2076,59 @@
     <w:p>
       <w:r>
         <w:t xml:space="preserve"> </w:t>
+      </w:r>
+      <w:r>
+        <w:rPr>
+          <w:noProof/>
+        </w:rPr>
+        <w:drawing>
+          <wp:inline distT="0" distB="0" distL="0" distR="0" wp14:anchorId="0131AD2F" wp14:editId="73DEC062">
+            <wp:extent cx="3752850" cy="2066925"/>
+            <wp:effectExtent l="0" t="0" r="0" b="9525"/>
+            <wp:docPr id="1326838200" name="Picture 9" descr="A screenshot of a computer&#10;&#10;AI-generated content may be incorrect."/>
+            <wp:cNvGraphicFramePr>
+              <a:graphicFrameLocks xmlns:a="http://schemas.openxmlformats.org/drawingml/2006/main" noChangeAspect="1"/>
+            </wp:cNvGraphicFramePr>
+            <a:graphic xmlns:a="http://schemas.openxmlformats.org/drawingml/2006/main">
+              <a:graphicData uri="http://schemas.openxmlformats.org/drawingml/2006/picture">
+                <pic:pic xmlns:pic="http://schemas.openxmlformats.org/drawingml/2006/picture">
+                  <pic:nvPicPr>
+                    <pic:cNvPr id="1326838200" name="Picture 9" descr="A screenshot of a computer&#10;&#10;AI-generated content may be incorrect."/>
+                    <pic:cNvPicPr>
+                      <a:picLocks noChangeAspect="1" noChangeArrowheads="1"/>
+                    </pic:cNvPicPr>
+                  </pic:nvPicPr>
+                  <pic:blipFill>
+                    <a:blip r:embed="rId24">
+                      <a:extLst>
+                        <a:ext uri="{28A0092B-C50C-407E-A947-70E740481C1C}">
+                          <a14:useLocalDpi xmlns:a14="http://schemas.microsoft.com/office/drawing/2010/main" val="0"/>
+                        </a:ext>
+                      </a:extLst>
+                    </a:blip>
+                    <a:srcRect/>
+                    <a:stretch>
+                      <a:fillRect/>
+                    </a:stretch>
+                  </pic:blipFill>
+                  <pic:spPr bwMode="auto">
+                    <a:xfrm>
+                      <a:off x="0" y="0"/>
+                      <a:ext cx="3752850" cy="2066925"/>
+                    </a:xfrm>
+                    <a:prstGeom prst="rect">
+                      <a:avLst/>
+                    </a:prstGeom>
+                    <a:noFill/>
+                    <a:ln>
+                      <a:noFill/>
+                    </a:ln>
+                  </pic:spPr>
+                </pic:pic>
+              </a:graphicData>
+            </a:graphic>
+          </wp:inline>
+        </w:drawing>
       </w:r>
     </w:p>
     <w:p>
@@ -1307,13 +2156,7 @@
         <w:t>on</w:t>
       </w:r>
       <w:r>
-        <w:t xml:space="preserve"> </w:t>
-      </w:r>
-      <w:r>
-        <w:t>the region</w:t>
-      </w:r>
-      <w:r>
-        <w:t xml:space="preserve"> where movie is from</w:t>
+        <w:t xml:space="preserve"> the region where movie is from</w:t>
       </w:r>
       <w:r>
         <w:t xml:space="preserve"> </w:t>
@@ -1418,6 +2261,46 @@
       <w:pPr>
         <w:spacing w:before="240"/>
       </w:pPr>
+      <w:r>
+        <w:rPr>
+          <w:noProof/>
+        </w:rPr>
+        <w:drawing>
+          <wp:inline distT="0" distB="0" distL="0" distR="0" wp14:anchorId="30A76198" wp14:editId="2674857B">
+            <wp:extent cx="4293107" cy="2981325"/>
+            <wp:effectExtent l="0" t="0" r="0" b="0"/>
+            <wp:docPr id="422144155" name="Picture 1" descr="A computer screen shot of a program&#10;&#10;AI-generated content may be incorrect."/>
+            <wp:cNvGraphicFramePr>
+              <a:graphicFrameLocks xmlns:a="http://schemas.openxmlformats.org/drawingml/2006/main" noChangeAspect="1"/>
+            </wp:cNvGraphicFramePr>
+            <a:graphic xmlns:a="http://schemas.openxmlformats.org/drawingml/2006/main">
+              <a:graphicData uri="http://schemas.openxmlformats.org/drawingml/2006/picture">
+                <pic:pic xmlns:pic="http://schemas.openxmlformats.org/drawingml/2006/picture">
+                  <pic:nvPicPr>
+                    <pic:cNvPr id="422144155" name="Picture 1" descr="A computer screen shot of a program&#10;&#10;AI-generated content may be incorrect."/>
+                    <pic:cNvPicPr/>
+                  </pic:nvPicPr>
+                  <pic:blipFill>
+                    <a:blip r:embed="rId25"/>
+                    <a:stretch>
+                      <a:fillRect/>
+                    </a:stretch>
+                  </pic:blipFill>
+                  <pic:spPr>
+                    <a:xfrm>
+                      <a:off x="0" y="0"/>
+                      <a:ext cx="4325298" cy="3003680"/>
+                    </a:xfrm>
+                    <a:prstGeom prst="rect">
+                      <a:avLst/>
+                    </a:prstGeom>
+                  </pic:spPr>
+                </pic:pic>
+              </a:graphicData>
+            </a:graphic>
+          </wp:inline>
+        </w:drawing>
+      </w:r>
     </w:p>
     <w:p>
       <w:pPr>
@@ -1430,7 +2313,61 @@
         <w:t xml:space="preserve"> </w:t>
       </w:r>
     </w:p>
-    <w:p/>
+    <w:p>
+      <w:r>
+        <w:rPr>
+          <w:noProof/>
+        </w:rPr>
+        <w:drawing>
+          <wp:inline distT="0" distB="0" distL="0" distR="0" wp14:anchorId="59236EA7" wp14:editId="3E8A1CCF">
+            <wp:extent cx="2638425" cy="914546"/>
+            <wp:effectExtent l="0" t="0" r="0" b="0"/>
+            <wp:docPr id="973732280" name="Picture 10" descr="A screenshot of a computer&#10;&#10;AI-generated content may be incorrect."/>
+            <wp:cNvGraphicFramePr>
+              <a:graphicFrameLocks xmlns:a="http://schemas.openxmlformats.org/drawingml/2006/main" noChangeAspect="1"/>
+            </wp:cNvGraphicFramePr>
+            <a:graphic xmlns:a="http://schemas.openxmlformats.org/drawingml/2006/main">
+              <a:graphicData uri="http://schemas.openxmlformats.org/drawingml/2006/picture">
+                <pic:pic xmlns:pic="http://schemas.openxmlformats.org/drawingml/2006/picture">
+                  <pic:nvPicPr>
+                    <pic:cNvPr id="973732280" name="Picture 10" descr="A screenshot of a computer&#10;&#10;AI-generated content may be incorrect."/>
+                    <pic:cNvPicPr>
+                      <a:picLocks noChangeAspect="1" noChangeArrowheads="1"/>
+                    </pic:cNvPicPr>
+                  </pic:nvPicPr>
+                  <pic:blipFill>
+                    <a:blip r:embed="rId26">
+                      <a:extLst>
+                        <a:ext uri="{28A0092B-C50C-407E-A947-70E740481C1C}">
+                          <a14:useLocalDpi xmlns:a14="http://schemas.microsoft.com/office/drawing/2010/main" val="0"/>
+                        </a:ext>
+                      </a:extLst>
+                    </a:blip>
+                    <a:srcRect/>
+                    <a:stretch>
+                      <a:fillRect/>
+                    </a:stretch>
+                  </pic:blipFill>
+                  <pic:spPr bwMode="auto">
+                    <a:xfrm>
+                      <a:off x="0" y="0"/>
+                      <a:ext cx="2677494" cy="928088"/>
+                    </a:xfrm>
+                    <a:prstGeom prst="rect">
+                      <a:avLst/>
+                    </a:prstGeom>
+                    <a:noFill/>
+                    <a:ln>
+                      <a:noFill/>
+                    </a:ln>
+                  </pic:spPr>
+                </pic:pic>
+              </a:graphicData>
+            </a:graphic>
+          </wp:inline>
+        </w:drawing>
+      </w:r>
+    </w:p>
     <w:p>
       <w:r>
         <w:t>From the results above I can determine that in North America the most profitable film was E.T. with a profit of $782,410,554. In second is the Oceania region with film Crocodile Dundee with a profit of $319,403,506. In third it is Europe with the film License to Kill with a profit of $124,167,015.</w:t>
@@ -1457,6 +2394,7 @@
           <w:sz w:val="44"/>
           <w:szCs w:val="44"/>
         </w:rPr>
+        <w:lastRenderedPageBreak/>
         <w:t>Conclusion</w:t>
       </w:r>
     </w:p>
@@ -1483,7 +2421,7 @@
     </w:p>
     <w:sectPr>
       <w:pgSz w:w="12240" w:h="15840"/>
-      <w:pgMar w:top="1440" w:right="1440" w:bottom="1440" w:left="1440" w:header="720" w:footer="720" w:gutter="0"/>
+      <w:pgMar w:top="810" w:right="1440" w:bottom="1440" w:left="1440" w:header="720" w:footer="720" w:gutter="0"/>
       <w:cols w:space="720"/>
       <w:docGrid w:linePitch="360"/>
     </w:sectPr>

</xml_diff>